<commit_message>
Adding all uncommited files
</commit_message>
<xml_diff>
--- a/ApplicationAndComponentsSummaryTable.docx
+++ b/ApplicationAndComponentsSummaryTable.docx
@@ -6,19 +6,20 @@
       <w:tblPr>
         <w:tblStyle w:val="TableGrid"/>
         <w:tblW w:w="0" w:type="auto"/>
+        <w:tblLayout w:type="fixed"/>
         <w:tblLook w:val="04A0" w:firstRow="1" w:lastRow="0" w:firstColumn="1" w:lastColumn="0" w:noHBand="0" w:noVBand="1"/>
       </w:tblPr>
       <w:tblGrid>
-        <w:gridCol w:w="1339"/>
-        <w:gridCol w:w="1520"/>
-        <w:gridCol w:w="789"/>
-        <w:gridCol w:w="2360"/>
-        <w:gridCol w:w="3342"/>
+        <w:gridCol w:w="1345"/>
+        <w:gridCol w:w="1530"/>
+        <w:gridCol w:w="810"/>
+        <w:gridCol w:w="2522"/>
+        <w:gridCol w:w="2968"/>
       </w:tblGrid>
       <w:tr>
         <w:tc>
           <w:tcPr>
-            <w:tcW w:w="9350" w:type="dxa"/>
+            <w:tcW w:w="9175" w:type="dxa"/>
             <w:gridSpan w:val="5"/>
           </w:tcPr>
           <w:p>
@@ -46,31 +47,50 @@
       <w:tr>
         <w:tc>
           <w:tcPr>
-            <w:tcW w:w="9350" w:type="dxa"/>
+            <w:tcW w:w="9175" w:type="dxa"/>
             <w:gridSpan w:val="5"/>
           </w:tcPr>
           <w:p>
             <w:r>
-              <w:t>Percentage of overall contribution:</w:t>
-            </w:r>
-            <w:r>
-              <w:t xml:space="preserve"> 100%</w:t>
-            </w:r>
-            <w:r>
               <w:br/>
-              <w:t xml:space="preserve">Integrated Application for Assignment 5 : </w:t>
+              <w:t xml:space="preserve">Integrated Application for Assignment </w:t>
+            </w:r>
+            <w:r>
+              <w:t>6</w:t>
+            </w:r>
+            <w:r>
+              <w:t xml:space="preserve"> : </w:t>
             </w:r>
             <w:hyperlink r:id="rId4" w:history="1">
               <w:r>
                 <w:rPr>
                   <w:rStyle w:val="Hyperlink"/>
                 </w:rPr>
-                <w:t>http://webstrar65.fulton.asu.edu/page1</w:t>
+                <w:t>http://webstrar65.fulton.asu.edu/page9/</w:t>
               </w:r>
             </w:hyperlink>
             <w:r>
               <w:t xml:space="preserve"> </w:t>
             </w:r>
+            <w:r>
+              <w:br/>
+              <w:t>Percentage of overall contribution:</w:t>
+            </w:r>
+          </w:p>
+          <w:p>
+            <w:r>
+              <w:t>Raveena Phadnis : 40%</w:t>
+            </w:r>
+          </w:p>
+          <w:p>
+            <w:r>
+              <w:t>Quan Nguyen : 30%</w:t>
+            </w:r>
+          </w:p>
+          <w:p>
+            <w:r>
+              <w:t>Cathy Vo : 30%</w:t>
+            </w:r>
           </w:p>
           <w:p>
             <w:r>
@@ -82,7 +102,7 @@
       <w:tr>
         <w:tc>
           <w:tcPr>
-            <w:tcW w:w="1517" w:type="dxa"/>
+            <w:tcW w:w="1345" w:type="dxa"/>
           </w:tcPr>
           <w:p>
             <w:pPr>
@@ -102,7 +122,7 @@
         </w:tc>
         <w:tc>
           <w:tcPr>
-            <w:tcW w:w="1558" w:type="dxa"/>
+            <w:tcW w:w="1530" w:type="dxa"/>
           </w:tcPr>
           <w:p>
             <w:pPr>
@@ -122,7 +142,7 @@
         </w:tc>
         <w:tc>
           <w:tcPr>
-            <w:tcW w:w="869" w:type="dxa"/>
+            <w:tcW w:w="810" w:type="dxa"/>
           </w:tcPr>
           <w:p>
             <w:pPr>
@@ -131,7 +151,6 @@
                 <w:bCs/>
               </w:rPr>
             </w:pPr>
-            <w:proofErr w:type="spellStart"/>
             <w:r>
               <w:rPr>
                 <w:b/>
@@ -139,12 +158,11 @@
               </w:rPr>
               <w:t>TryIt</w:t>
             </w:r>
-            <w:proofErr w:type="spellEnd"/>
-          </w:p>
-        </w:tc>
-        <w:tc>
-          <w:tcPr>
-            <w:tcW w:w="2064" w:type="dxa"/>
+          </w:p>
+        </w:tc>
+        <w:tc>
+          <w:tcPr>
+            <w:tcW w:w="2522" w:type="dxa"/>
           </w:tcPr>
           <w:p>
             <w:pPr>
@@ -164,7 +182,7 @@
         </w:tc>
         <w:tc>
           <w:tcPr>
-            <w:tcW w:w="3342" w:type="dxa"/>
+            <w:tcW w:w="2968" w:type="dxa"/>
           </w:tcPr>
           <w:p>
             <w:pPr>
@@ -186,7 +204,7 @@
       <w:tr>
         <w:tc>
           <w:tcPr>
-            <w:tcW w:w="1517" w:type="dxa"/>
+            <w:tcW w:w="1345" w:type="dxa"/>
           </w:tcPr>
           <w:p>
             <w:r>
@@ -196,7 +214,7 @@
         </w:tc>
         <w:tc>
           <w:tcPr>
-            <w:tcW w:w="1558" w:type="dxa"/>
+            <w:tcW w:w="1530" w:type="dxa"/>
           </w:tcPr>
           <w:p>
             <w:r>
@@ -206,24 +224,22 @@
         </w:tc>
         <w:tc>
           <w:tcPr>
-            <w:tcW w:w="869" w:type="dxa"/>
+            <w:tcW w:w="810" w:type="dxa"/>
           </w:tcPr>
           <w:p>
             <w:hyperlink r:id="rId5" w:history="1">
-              <w:proofErr w:type="spellStart"/>
               <w:r>
                 <w:rPr>
                   <w:rStyle w:val="Hyperlink"/>
                 </w:rPr>
                 <w:t>TryIt</w:t>
               </w:r>
-              <w:proofErr w:type="spellEnd"/>
             </w:hyperlink>
           </w:p>
         </w:tc>
         <w:tc>
           <w:tcPr>
-            <w:tcW w:w="2064" w:type="dxa"/>
+            <w:tcW w:w="2522" w:type="dxa"/>
           </w:tcPr>
           <w:p>
             <w:r>
@@ -248,30 +264,20 @@
         </w:tc>
         <w:tc>
           <w:tcPr>
-            <w:tcW w:w="3342" w:type="dxa"/>
+            <w:tcW w:w="2968" w:type="dxa"/>
           </w:tcPr>
           <w:p>
             <w:r>
               <w:t xml:space="preserve"> </w:t>
             </w:r>
-            <w:proofErr w:type="spellStart"/>
-            <w:r>
-              <w:t>ImageVerifierSvc</w:t>
-            </w:r>
-            <w:proofErr w:type="spellEnd"/>
-            <w:r>
-              <w:t xml:space="preserve"> from venus.sod.asu.edu was used to generate </w:t>
+            <w:r>
+              <w:t xml:space="preserve">ImageVerifierSvc from venus.sod.asu.edu was used to generate </w:t>
             </w:r>
             <w:r>
               <w:t xml:space="preserve">a fixed width string. </w:t>
             </w:r>
-            <w:proofErr w:type="spellStart"/>
-            <w:r>
-              <w:t>SystemDrawing.Imaging</w:t>
-            </w:r>
-            <w:proofErr w:type="spellEnd"/>
-            <w:r>
-              <w:t xml:space="preserve"> is used to draw the image.</w:t>
+            <w:r>
+              <w:t>SystemDrawing.Imaging is used to draw the image.</w:t>
             </w:r>
             <w:r>
               <w:t xml:space="preserve"> </w:t>
@@ -282,46 +288,42 @@
       <w:tr>
         <w:tc>
           <w:tcPr>
-            <w:tcW w:w="1517" w:type="dxa"/>
-          </w:tcPr>
-          <w:p>
-            <w:r>
-              <w:t>Raveena Phadnis</w:t>
-            </w:r>
-          </w:p>
-        </w:tc>
-        <w:tc>
-          <w:tcPr>
-            <w:tcW w:w="1558" w:type="dxa"/>
-          </w:tcPr>
-          <w:p>
-            <w:proofErr w:type="spellStart"/>
+            <w:tcW w:w="1345" w:type="dxa"/>
+          </w:tcPr>
+          <w:p>
+            <w:r>
+              <w:t>Quan Nguyen</w:t>
+            </w:r>
+          </w:p>
+        </w:tc>
+        <w:tc>
+          <w:tcPr>
+            <w:tcW w:w="1530" w:type="dxa"/>
+          </w:tcPr>
+          <w:p>
             <w:r>
               <w:t>Global.asax</w:t>
             </w:r>
-            <w:proofErr w:type="spellEnd"/>
-          </w:p>
-        </w:tc>
-        <w:tc>
-          <w:tcPr>
-            <w:tcW w:w="869" w:type="dxa"/>
+          </w:p>
+        </w:tc>
+        <w:tc>
+          <w:tcPr>
+            <w:tcW w:w="810" w:type="dxa"/>
           </w:tcPr>
           <w:p>
             <w:hyperlink r:id="rId6" w:history="1">
-              <w:proofErr w:type="spellStart"/>
               <w:r>
                 <w:rPr>
                   <w:rStyle w:val="Hyperlink"/>
                 </w:rPr>
                 <w:t>TryIt</w:t>
               </w:r>
-              <w:proofErr w:type="spellEnd"/>
             </w:hyperlink>
           </w:p>
         </w:tc>
         <w:tc>
           <w:tcPr>
-            <w:tcW w:w="2064" w:type="dxa"/>
+            <w:tcW w:w="2522" w:type="dxa"/>
           </w:tcPr>
           <w:p>
             <w:r>
@@ -334,35 +336,14 @@
         </w:tc>
         <w:tc>
           <w:tcPr>
-            <w:tcW w:w="3342" w:type="dxa"/>
-          </w:tcPr>
-          <w:p>
-            <w:r>
-              <w:t xml:space="preserve">In </w:t>
-            </w:r>
-            <w:proofErr w:type="spellStart"/>
-            <w:r>
-              <w:t>global.asax</w:t>
-            </w:r>
-            <w:proofErr w:type="spellEnd"/>
-            <w:r>
-              <w:t xml:space="preserve">, the application start handler sets the counter to 0. The </w:t>
-            </w:r>
-            <w:proofErr w:type="spellStart"/>
-            <w:r>
-              <w:t>session_start</w:t>
-            </w:r>
-            <w:proofErr w:type="spellEnd"/>
-            <w:r>
-              <w:t xml:space="preserve"> and </w:t>
-            </w:r>
-            <w:proofErr w:type="spellStart"/>
-            <w:r>
-              <w:t>session_end</w:t>
-            </w:r>
-            <w:proofErr w:type="spellEnd"/>
-            <w:r>
-              <w:t xml:space="preserve"> handlers increment and decrement the counter respectively. The </w:t>
+            <w:tcW w:w="2968" w:type="dxa"/>
+          </w:tcPr>
+          <w:p>
+            <w:r>
+              <w:t xml:space="preserve">In global.asax, the application start handler sets the counter to 0. The </w:t>
+            </w:r>
+            <w:r>
+              <w:t xml:space="preserve">session_start and session_end handlers increment and decrement the counter respectively. The </w:t>
             </w:r>
             <w:r>
               <w:t>“Session Count”</w:t>
@@ -376,7 +357,7 @@
       <w:tr>
         <w:tc>
           <w:tcPr>
-            <w:tcW w:w="1517" w:type="dxa"/>
+            <w:tcW w:w="1345" w:type="dxa"/>
           </w:tcPr>
           <w:p>
             <w:r>
@@ -386,7 +367,7 @@
         </w:tc>
         <w:tc>
           <w:tcPr>
-            <w:tcW w:w="1558" w:type="dxa"/>
+            <w:tcW w:w="1530" w:type="dxa"/>
           </w:tcPr>
           <w:p>
             <w:r>
@@ -396,24 +377,22 @@
         </w:tc>
         <w:tc>
           <w:tcPr>
-            <w:tcW w:w="869" w:type="dxa"/>
+            <w:tcW w:w="810" w:type="dxa"/>
           </w:tcPr>
           <w:p>
             <w:hyperlink r:id="rId7" w:history="1">
-              <w:proofErr w:type="spellStart"/>
               <w:r>
                 <w:rPr>
                   <w:rStyle w:val="Hyperlink"/>
                 </w:rPr>
                 <w:t>TryIt</w:t>
               </w:r>
-              <w:proofErr w:type="spellEnd"/>
             </w:hyperlink>
           </w:p>
         </w:tc>
         <w:tc>
           <w:tcPr>
-            <w:tcW w:w="2064" w:type="dxa"/>
+            <w:tcW w:w="2522" w:type="dxa"/>
           </w:tcPr>
           <w:p>
             <w:r>
@@ -433,34 +412,24 @@
         </w:tc>
         <w:tc>
           <w:tcPr>
-            <w:tcW w:w="3342" w:type="dxa"/>
+            <w:tcW w:w="2968" w:type="dxa"/>
           </w:tcPr>
           <w:p>
             <w:r>
               <w:t xml:space="preserve">Created </w:t>
             </w:r>
             <w:r>
-              <w:t xml:space="preserve">function </w:t>
-            </w:r>
-            <w:proofErr w:type="spellStart"/>
-            <w:r>
-              <w:t>hashPassword</w:t>
-            </w:r>
-            <w:proofErr w:type="spellEnd"/>
-            <w:r>
-              <w:t>()</w:t>
+              <w:t>function hashPassword()</w:t>
             </w:r>
             <w:r>
               <w:t xml:space="preserve"> using </w:t>
             </w:r>
-            <w:proofErr w:type="spellStart"/>
             <w:r>
               <w:t>System.Security.C</w:t>
             </w:r>
             <w:r>
               <w:t>ryptography</w:t>
             </w:r>
-            <w:proofErr w:type="spellEnd"/>
             <w:r>
               <w:t xml:space="preserve"> Will be used in member registration and login to hash password, will be stored in XML.</w:t>
             </w:r>
@@ -470,81 +439,74 @@
       <w:tr>
         <w:tc>
           <w:tcPr>
-            <w:tcW w:w="1517" w:type="dxa"/>
-          </w:tcPr>
-          <w:p>
-            <w:r>
-              <w:t>Raveena Phadnis</w:t>
-            </w:r>
-          </w:p>
-        </w:tc>
-        <w:tc>
-          <w:tcPr>
-            <w:tcW w:w="1558" w:type="dxa"/>
-          </w:tcPr>
-          <w:p>
-            <w:r>
-              <w:t>Session State</w:t>
-            </w:r>
-          </w:p>
-        </w:tc>
-        <w:tc>
-          <w:tcPr>
-            <w:tcW w:w="869" w:type="dxa"/>
+            <w:tcW w:w="1345" w:type="dxa"/>
+          </w:tcPr>
+          <w:p>
+            <w:r>
+              <w:t>Cathy Vo</w:t>
+            </w:r>
+          </w:p>
+        </w:tc>
+        <w:tc>
+          <w:tcPr>
+            <w:tcW w:w="1530" w:type="dxa"/>
+          </w:tcPr>
+          <w:p>
+            <w:r>
+              <w:t>Application</w:t>
+            </w:r>
+            <w:r>
+              <w:t xml:space="preserve"> State</w:t>
+            </w:r>
+          </w:p>
+        </w:tc>
+        <w:tc>
+          <w:tcPr>
+            <w:tcW w:w="810" w:type="dxa"/>
           </w:tcPr>
           <w:p>
             <w:hyperlink r:id="rId8" w:history="1">
-              <w:proofErr w:type="spellStart"/>
               <w:r>
                 <w:rPr>
                   <w:rStyle w:val="Hyperlink"/>
                 </w:rPr>
                 <w:t>TryIt</w:t>
               </w:r>
-              <w:proofErr w:type="spellEnd"/>
             </w:hyperlink>
           </w:p>
         </w:tc>
         <w:tc>
           <w:tcPr>
-            <w:tcW w:w="2064" w:type="dxa"/>
-          </w:tcPr>
-          <w:p>
-            <w:r>
-              <w:t xml:space="preserve">Username is </w:t>
-            </w:r>
-            <w:r>
-              <w:t>displayed using Session state variable</w:t>
-            </w:r>
-          </w:p>
-        </w:tc>
-        <w:tc>
-          <w:tcPr>
-            <w:tcW w:w="3342" w:type="dxa"/>
-          </w:tcPr>
-          <w:p>
-            <w:r>
-              <w:t xml:space="preserve">On the login page, </w:t>
-            </w:r>
-            <w:r>
-              <w:t xml:space="preserve">entering the username and pressing login will save the username to Session[“name”]. This is “Guest” by default and is set in </w:t>
-            </w:r>
-            <w:proofErr w:type="spellStart"/>
-            <w:r>
-              <w:t>global.asax</w:t>
-            </w:r>
-            <w:proofErr w:type="spellEnd"/>
-            <w:r>
-              <w:t xml:space="preserve">. </w:t>
-            </w:r>
-            <w:r>
-              <w:t>On the member page, there will be a “Welcome username” message, where username is pulled from Session[“name</w:t>
-            </w:r>
-            <w:r>
-              <w:t>”</w:t>
+            <w:tcW w:w="2522" w:type="dxa"/>
+          </w:tcPr>
+          <w:p>
+            <w:r>
+              <w:t xml:space="preserve">Session count is </w:t>
+            </w:r>
+            <w:r>
+              <w:t>kept track using the Application[“SessionCounter”</w:t>
             </w:r>
             <w:r>
               <w:t>]</w:t>
+            </w:r>
+            <w:r>
+              <w:t xml:space="preserve"> variable</w:t>
+            </w:r>
+          </w:p>
+        </w:tc>
+        <w:tc>
+          <w:tcPr>
+            <w:tcW w:w="2968" w:type="dxa"/>
+          </w:tcPr>
+          <w:p>
+            <w:r>
+              <w:t xml:space="preserve">Application[“SessionCounter”] setup in global.asax and displayed on </w:t>
+            </w:r>
+            <w:r>
+              <w:t>home</w:t>
+            </w:r>
+            <w:r>
+              <w:t xml:space="preserve"> page.</w:t>
             </w:r>
           </w:p>
         </w:tc>
@@ -552,17 +514,17 @@
       <w:tr>
         <w:tc>
           <w:tcPr>
-            <w:tcW w:w="1517" w:type="dxa"/>
-          </w:tcPr>
-          <w:p>
-            <w:r>
-              <w:t>Raveena Phadnis</w:t>
-            </w:r>
-          </w:p>
-        </w:tc>
-        <w:tc>
-          <w:tcPr>
-            <w:tcW w:w="1558" w:type="dxa"/>
+            <w:tcW w:w="1345" w:type="dxa"/>
+          </w:tcPr>
+          <w:p>
+            <w:r>
+              <w:t>Quan Nguyen</w:t>
+            </w:r>
+          </w:p>
+        </w:tc>
+        <w:tc>
+          <w:tcPr>
+            <w:tcW w:w="1530" w:type="dxa"/>
           </w:tcPr>
           <w:p>
             <w:r>
@@ -572,31 +534,33 @@
         </w:tc>
         <w:tc>
           <w:tcPr>
-            <w:tcW w:w="869" w:type="dxa"/>
+            <w:tcW w:w="810" w:type="dxa"/>
           </w:tcPr>
           <w:p>
             <w:hyperlink r:id="rId9" w:history="1">
-              <w:proofErr w:type="spellStart"/>
               <w:r>
                 <w:rPr>
                   <w:rStyle w:val="Hyperlink"/>
                 </w:rPr>
                 <w:t>TryIt</w:t>
               </w:r>
-              <w:proofErr w:type="spellEnd"/>
             </w:hyperlink>
           </w:p>
         </w:tc>
         <w:tc>
           <w:tcPr>
-            <w:tcW w:w="2064" w:type="dxa"/>
+            <w:tcW w:w="2522" w:type="dxa"/>
           </w:tcPr>
           <w:p>
             <w:r>
               <w:t>Use</w:t>
             </w:r>
             <w:r>
-              <w:t>rname is stored in a cookie and displayed on member page</w:t>
+              <w:t xml:space="preserve">rname is stored in a cookie and </w:t>
+            </w:r>
+            <w:r>
+              <w:lastRenderedPageBreak/>
+              <w:t>displayed on member page</w:t>
             </w:r>
             <w:r>
               <w:t>.</w:t>
@@ -604,25 +568,16 @@
           </w:p>
           <w:p>
             <w:r>
-              <w:lastRenderedPageBreak/>
               <w:t xml:space="preserve">On </w:t>
             </w:r>
             <w:r>
-              <w:t xml:space="preserve">home page, clicking on “Member Page” will redirect to login page if </w:t>
-            </w:r>
-            <w:proofErr w:type="spellStart"/>
-            <w:r>
-              <w:t>myCookies</w:t>
-            </w:r>
-            <w:proofErr w:type="spellEnd"/>
-            <w:r>
-              <w:t>[“Name”] doesn’t exist.</w:t>
-            </w:r>
-          </w:p>
-        </w:tc>
-        <w:tc>
-          <w:tcPr>
-            <w:tcW w:w="3342" w:type="dxa"/>
+              <w:t>home page, clicking on “Member Page” will redirect to login page if myCookies[“Name”] doesn’t exist.</w:t>
+            </w:r>
+          </w:p>
+        </w:tc>
+        <w:tc>
+          <w:tcPr>
+            <w:tcW w:w="2968" w:type="dxa"/>
           </w:tcPr>
           <w:p>
             <w:r>
@@ -630,19 +585,11 @@
               <w:t>Member</w:t>
             </w:r>
             <w:r>
-              <w:t xml:space="preserve">Login.aspx stores username into </w:t>
-            </w:r>
-            <w:proofErr w:type="spellStart"/>
-            <w:r>
-              <w:t>myCookies</w:t>
-            </w:r>
-            <w:proofErr w:type="spellEnd"/>
-            <w:r>
-              <w:t xml:space="preserve">[“Name”]. This is pulled in the default.aspx </w:t>
+              <w:t xml:space="preserve">Login.aspx stores username into myCookies[“Name”]. This </w:t>
             </w:r>
             <w:r>
               <w:lastRenderedPageBreak/>
-              <w:t>page and in Member.aspx page.</w:t>
+              <w:t>is pulled in the default.aspx page and in Member.aspx page.</w:t>
             </w:r>
           </w:p>
         </w:tc>
@@ -650,7 +597,7 @@
       <w:tr>
         <w:tc>
           <w:tcPr>
-            <w:tcW w:w="1517" w:type="dxa"/>
+            <w:tcW w:w="1345" w:type="dxa"/>
           </w:tcPr>
           <w:p>
             <w:r>
@@ -661,101 +608,55 @@
         </w:tc>
         <w:tc>
           <w:tcPr>
-            <w:tcW w:w="1558" w:type="dxa"/>
-          </w:tcPr>
-          <w:p>
-            <w:r>
-              <w:t xml:space="preserve">Username and </w:t>
-            </w:r>
-          </w:p>
-        </w:tc>
-        <w:tc>
-          <w:tcPr>
-            <w:tcW w:w="869" w:type="dxa"/>
-          </w:tcPr>
-          <w:p>
-            <w:proofErr w:type="spellStart"/>
-            <w:r>
-              <w:t>TryIt</w:t>
-            </w:r>
-            <w:proofErr w:type="spellEnd"/>
-          </w:p>
-        </w:tc>
-        <w:tc>
-          <w:tcPr>
-            <w:tcW w:w="2064" w:type="dxa"/>
-          </w:tcPr>
-          <w:p>
-            <w:r>
-              <w:t>Member login and password provided through forms</w:t>
-            </w:r>
-          </w:p>
-        </w:tc>
-        <w:tc>
-          <w:tcPr>
-            <w:tcW w:w="3342" w:type="dxa"/>
-          </w:tcPr>
-          <w:p/>
-        </w:tc>
-      </w:tr>
-      <w:tr>
-        <w:tc>
-          <w:tcPr>
-            <w:tcW w:w="1517" w:type="dxa"/>
-          </w:tcPr>
-          <w:p>
-            <w:r>
-              <w:t>Raveena Phadnis</w:t>
-            </w:r>
-          </w:p>
-        </w:tc>
-        <w:tc>
-          <w:tcPr>
-            <w:tcW w:w="1558" w:type="dxa"/>
-          </w:tcPr>
-          <w:p>
-            <w:r>
-              <w:t>SVC service</w:t>
-            </w:r>
-          </w:p>
-        </w:tc>
-        <w:tc>
-          <w:tcPr>
-            <w:tcW w:w="869" w:type="dxa"/>
+            <w:tcW w:w="1530" w:type="dxa"/>
+          </w:tcPr>
+          <w:p>
+            <w:r>
+              <w:t>Permanent state in XML</w:t>
+            </w:r>
+            <w:r>
+              <w:t xml:space="preserve"> </w:t>
+            </w:r>
+          </w:p>
+        </w:tc>
+        <w:tc>
+          <w:tcPr>
+            <w:tcW w:w="810" w:type="dxa"/>
           </w:tcPr>
           <w:p>
             <w:hyperlink r:id="rId10" w:history="1">
-              <w:proofErr w:type="spellStart"/>
               <w:r>
                 <w:rPr>
                   <w:rStyle w:val="Hyperlink"/>
                 </w:rPr>
                 <w:t>TryIt</w:t>
               </w:r>
-              <w:proofErr w:type="spellEnd"/>
             </w:hyperlink>
           </w:p>
         </w:tc>
         <w:tc>
           <w:tcPr>
-            <w:tcW w:w="2064" w:type="dxa"/>
-          </w:tcPr>
-          <w:p>
-            <w:r>
-              <w:t xml:space="preserve">A </w:t>
-            </w:r>
-            <w:r>
-              <w:t>service that returns the annual average sunshine index of a given position (latitude, longitude). This service can be used for deciding if installing solar energy device is effective at the location.</w:t>
-            </w:r>
-          </w:p>
-        </w:tc>
-        <w:tc>
-          <w:tcPr>
-            <w:tcW w:w="3342" w:type="dxa"/>
-          </w:tcPr>
-          <w:p>
-            <w:r>
-              <w:t>This service uses an API from power.larc.nasa.gov  to get the solar energy index for several months and averages it.</w:t>
+            <w:tcW w:w="2522" w:type="dxa"/>
+          </w:tcPr>
+          <w:p>
+            <w:r>
+              <w:t xml:space="preserve">Member </w:t>
+            </w:r>
+            <w:r>
+              <w:t xml:space="preserve">and staff </w:t>
+            </w:r>
+            <w:r>
+              <w:t>login and password provided through forms</w:t>
+            </w:r>
+          </w:p>
+        </w:tc>
+        <w:tc>
+          <w:tcPr>
+            <w:tcW w:w="2968" w:type="dxa"/>
+          </w:tcPr>
+          <w:p>
+            <w:r>
+              <w:t>App_Data/Members.xml for member credentials and App_Data/Staff.xml for staff credentials.</w:t>
             </w:r>
           </w:p>
         </w:tc>
@@ -763,7 +664,82 @@
       <w:tr>
         <w:tc>
           <w:tcPr>
-            <w:tcW w:w="1517" w:type="dxa"/>
+            <w:tcW w:w="1345" w:type="dxa"/>
+          </w:tcPr>
+          <w:p>
+            <w:r>
+              <w:t>Cathy Vo</w:t>
+            </w:r>
+          </w:p>
+        </w:tc>
+        <w:tc>
+          <w:tcPr>
+            <w:tcW w:w="1530" w:type="dxa"/>
+          </w:tcPr>
+          <w:p>
+            <w:r>
+              <w:t>Forms Security</w:t>
+            </w:r>
+          </w:p>
+        </w:tc>
+        <w:tc>
+          <w:tcPr>
+            <w:tcW w:w="810" w:type="dxa"/>
+          </w:tcPr>
+          <w:p>
+            <w:hyperlink r:id="rId11" w:history="1">
+              <w:r>
+                <w:rPr>
+                  <w:rStyle w:val="Hyperlink"/>
+                </w:rPr>
+                <w:t>Tr</w:t>
+              </w:r>
+              <w:r>
+                <w:rPr>
+                  <w:rStyle w:val="Hyperlink"/>
+                </w:rPr>
+                <w:t>y</w:t>
+              </w:r>
+              <w:r>
+                <w:rPr>
+                  <w:rStyle w:val="Hyperlink"/>
+                </w:rPr>
+                <w:t>It</w:t>
+              </w:r>
+            </w:hyperlink>
+          </w:p>
+        </w:tc>
+        <w:tc>
+          <w:tcPr>
+            <w:tcW w:w="2522" w:type="dxa"/>
+          </w:tcPr>
+          <w:p>
+            <w:r>
+              <w:t>Staff page is protected through staff login.</w:t>
+            </w:r>
+            <w:r>
+              <w:t xml:space="preserve"> Cannot access </w:t>
+            </w:r>
+            <w:r>
+              <w:t>staff page without staff login.</w:t>
+            </w:r>
+          </w:p>
+        </w:tc>
+        <w:tc>
+          <w:tcPr>
+            <w:tcW w:w="2968" w:type="dxa"/>
+          </w:tcPr>
+          <w:p>
+            <w:r>
+              <w:t>Forms security and authentication method added to web.config</w:t>
+            </w:r>
+          </w:p>
+        </w:tc>
+      </w:tr>
+      <w:tr>
+        <w:tc>
+          <w:tcPr>
+            <w:tcW w:w="1345" w:type="dxa"/>
           </w:tcPr>
           <w:p>
             <w:r>
@@ -773,61 +749,49 @@
         </w:tc>
         <w:tc>
           <w:tcPr>
-            <w:tcW w:w="1558" w:type="dxa"/>
-          </w:tcPr>
-          <w:p>
-            <w:r>
-              <w:t>SVC services</w:t>
-            </w:r>
-          </w:p>
-        </w:tc>
-        <w:tc>
-          <w:tcPr>
-            <w:tcW w:w="869" w:type="dxa"/>
-          </w:tcPr>
-          <w:p>
-            <w:hyperlink r:id="rId11" w:history="1">
-              <w:proofErr w:type="spellStart"/>
+            <w:tcW w:w="1530" w:type="dxa"/>
+          </w:tcPr>
+          <w:p>
+            <w:r>
+              <w:t>SVC service</w:t>
+            </w:r>
+          </w:p>
+        </w:tc>
+        <w:tc>
+          <w:tcPr>
+            <w:tcW w:w="810" w:type="dxa"/>
+          </w:tcPr>
+          <w:p>
+            <w:hyperlink r:id="rId12" w:history="1">
               <w:r>
                 <w:rPr>
                   <w:rStyle w:val="Hyperlink"/>
                 </w:rPr>
                 <w:t>TryIt</w:t>
               </w:r>
-              <w:proofErr w:type="spellEnd"/>
             </w:hyperlink>
           </w:p>
         </w:tc>
         <w:tc>
           <w:tcPr>
-            <w:tcW w:w="2064" w:type="dxa"/>
-          </w:tcPr>
-          <w:p>
-            <w:r>
-              <w:t>Wind Energy Service</w:t>
-            </w:r>
-          </w:p>
-          <w:p>
-            <w:r>
-              <w:t>Input: latitude and longitude as floats</w:t>
-            </w:r>
-          </w:p>
-          <w:p>
-            <w:pPr>
-              <w:ind w:firstLine="720"/>
-            </w:pPr>
-            <w:r>
-              <w:t>Output: Average windspeed as float</w:t>
-            </w:r>
-          </w:p>
-        </w:tc>
-        <w:tc>
-          <w:tcPr>
-            <w:tcW w:w="3342" w:type="dxa"/>
-          </w:tcPr>
-          <w:p>
-            <w:r>
-              <w:t>This service uses an API from power.larc.nasa.gov  to get the wind energy index for several months and averages it.</w:t>
+            <w:tcW w:w="2522" w:type="dxa"/>
+          </w:tcPr>
+          <w:p>
+            <w:r>
+              <w:t xml:space="preserve">A </w:t>
+            </w:r>
+            <w:r>
+              <w:t>service that returns the annual average sunshine index of a given position (latitude, longitude). This service can be used for deciding if installing solar energy device is effective at the location.</w:t>
+            </w:r>
+          </w:p>
+        </w:tc>
+        <w:tc>
+          <w:tcPr>
+            <w:tcW w:w="2968" w:type="dxa"/>
+          </w:tcPr>
+          <w:p>
+            <w:r>
+              <w:t>This service uses an API from power.larc.nasa.gov  to get the solar energy index for several months and averages it.</w:t>
             </w:r>
           </w:p>
         </w:tc>
@@ -835,7 +799,7 @@
       <w:tr>
         <w:tc>
           <w:tcPr>
-            <w:tcW w:w="1517" w:type="dxa"/>
+            <w:tcW w:w="1345" w:type="dxa"/>
           </w:tcPr>
           <w:p>
             <w:r>
@@ -845,7 +809,7 @@
         </w:tc>
         <w:tc>
           <w:tcPr>
-            <w:tcW w:w="1558" w:type="dxa"/>
+            <w:tcW w:w="1530" w:type="dxa"/>
           </w:tcPr>
           <w:p>
             <w:r>
@@ -855,24 +819,92 @@
         </w:tc>
         <w:tc>
           <w:tcPr>
-            <w:tcW w:w="869" w:type="dxa"/>
-          </w:tcPr>
-          <w:p>
-            <w:hyperlink r:id="rId12" w:history="1">
-              <w:proofErr w:type="spellStart"/>
+            <w:tcW w:w="810" w:type="dxa"/>
+          </w:tcPr>
+          <w:p>
+            <w:hyperlink r:id="rId13" w:history="1">
               <w:r>
                 <w:rPr>
                   <w:rStyle w:val="Hyperlink"/>
                 </w:rPr>
                 <w:t>TryIt</w:t>
               </w:r>
-              <w:proofErr w:type="spellEnd"/>
             </w:hyperlink>
           </w:p>
         </w:tc>
         <w:tc>
           <w:tcPr>
-            <w:tcW w:w="2064" w:type="dxa"/>
+            <w:tcW w:w="2522" w:type="dxa"/>
+          </w:tcPr>
+          <w:p>
+            <w:r>
+              <w:t>Wind Energy Service</w:t>
+            </w:r>
+          </w:p>
+          <w:p>
+            <w:r>
+              <w:t>Input: latitude and longitude as floats</w:t>
+            </w:r>
+          </w:p>
+          <w:p>
+            <w:pPr>
+              <w:ind w:firstLine="720"/>
+            </w:pPr>
+            <w:r>
+              <w:t>Output: Average windspeed as float</w:t>
+            </w:r>
+          </w:p>
+        </w:tc>
+        <w:tc>
+          <w:tcPr>
+            <w:tcW w:w="2968" w:type="dxa"/>
+          </w:tcPr>
+          <w:p>
+            <w:r>
+              <w:t>This service uses an API from power.larc.nasa.gov  to get the wind energy index for several months and averages it.</w:t>
+            </w:r>
+          </w:p>
+        </w:tc>
+      </w:tr>
+      <w:tr>
+        <w:tc>
+          <w:tcPr>
+            <w:tcW w:w="1345" w:type="dxa"/>
+          </w:tcPr>
+          <w:p>
+            <w:r>
+              <w:t>Raveena Phadnis</w:t>
+            </w:r>
+          </w:p>
+        </w:tc>
+        <w:tc>
+          <w:tcPr>
+            <w:tcW w:w="1530" w:type="dxa"/>
+          </w:tcPr>
+          <w:p>
+            <w:r>
+              <w:t>SVC services</w:t>
+            </w:r>
+          </w:p>
+        </w:tc>
+        <w:tc>
+          <w:tcPr>
+            <w:tcW w:w="810" w:type="dxa"/>
+          </w:tcPr>
+          <w:p>
+            <w:hyperlink r:id="rId14" w:history="1">
+              <w:r>
+                <w:rPr>
+                  <w:rStyle w:val="Hyperlink"/>
+                </w:rPr>
+                <w:t>TryIt</w:t>
+              </w:r>
+            </w:hyperlink>
+          </w:p>
+        </w:tc>
+        <w:tc>
+          <w:tcPr>
+            <w:tcW w:w="2522" w:type="dxa"/>
           </w:tcPr>
           <w:p>
             <w:r>
@@ -882,24 +914,148 @@
         </w:tc>
         <w:tc>
           <w:tcPr>
-            <w:tcW w:w="3342" w:type="dxa"/>
-          </w:tcPr>
-          <w:p>
-            <w:r>
-              <w:t xml:space="preserve">This service needs two </w:t>
-            </w:r>
-            <w:proofErr w:type="spellStart"/>
-            <w:r>
-              <w:t>api</w:t>
-            </w:r>
-            <w:proofErr w:type="spellEnd"/>
-            <w:r>
-              <w:t xml:space="preserve"> calls from dataservice.accuweather.com</w:t>
+            <w:tcW w:w="2968" w:type="dxa"/>
+          </w:tcPr>
+          <w:p>
+            <w:r>
+              <w:t>This service needs two api calls from dataservice.accuweather.com</w:t>
             </w:r>
           </w:p>
           <w:p>
             <w:r>
               <w:t>The first API call returns the location key which is then used by the second API call to get the 5 day weather forecast</w:t>
+            </w:r>
+          </w:p>
+        </w:tc>
+      </w:tr>
+      <w:tr>
+        <w:tc>
+          <w:tcPr>
+            <w:tcW w:w="1345" w:type="dxa"/>
+          </w:tcPr>
+          <w:p>
+            <w:r>
+              <w:lastRenderedPageBreak/>
+              <w:t>Quan Nguyen</w:t>
+            </w:r>
+          </w:p>
+        </w:tc>
+        <w:tc>
+          <w:tcPr>
+            <w:tcW w:w="1530" w:type="dxa"/>
+          </w:tcPr>
+          <w:p>
+            <w:r>
+              <w:t>SVC services</w:t>
+            </w:r>
+          </w:p>
+        </w:tc>
+        <w:tc>
+          <w:tcPr>
+            <w:tcW w:w="810" w:type="dxa"/>
+          </w:tcPr>
+          <w:p>
+            <w:hyperlink r:id="rId15" w:history="1">
+              <w:r>
+                <w:rPr>
+                  <w:rStyle w:val="Hyperlink"/>
+                </w:rPr>
+                <w:t>TryIt</w:t>
+              </w:r>
+            </w:hyperlink>
+          </w:p>
+        </w:tc>
+        <w:tc>
+          <w:tcPr>
+            <w:tcW w:w="2522" w:type="dxa"/>
+          </w:tcPr>
+          <w:p>
+            <w:r>
+              <w:t>Natural Hazard data for a location</w:t>
+            </w:r>
+          </w:p>
+        </w:tc>
+        <w:tc>
+          <w:tcPr>
+            <w:tcW w:w="2968" w:type="dxa"/>
+          </w:tcPr>
+          <w:p>
+            <w:r>
+              <w:t xml:space="preserve">Calls a RESTful API at </w:t>
+            </w:r>
+            <w:hyperlink r:id="rId16" w:history="1">
+              <w:r>
+                <w:rPr>
+                  <w:rStyle w:val="Hyperlink"/>
+                </w:rPr>
+                <w:t>https://www.ncdc.noaa.gov/swdiws</w:t>
+              </w:r>
+            </w:hyperlink>
+            <w:r>
+              <w:t xml:space="preserve"> to get natural hazards for a given location</w:t>
+            </w:r>
+          </w:p>
+        </w:tc>
+      </w:tr>
+      <w:tr>
+        <w:tc>
+          <w:tcPr>
+            <w:tcW w:w="1345" w:type="dxa"/>
+          </w:tcPr>
+          <w:p>
+            <w:r>
+              <w:t>Cathy Vo</w:t>
+            </w:r>
+          </w:p>
+        </w:tc>
+        <w:tc>
+          <w:tcPr>
+            <w:tcW w:w="1530" w:type="dxa"/>
+          </w:tcPr>
+          <w:p>
+            <w:r>
+              <w:t>SVC services</w:t>
+            </w:r>
+          </w:p>
+        </w:tc>
+        <w:tc>
+          <w:tcPr>
+            <w:tcW w:w="810" w:type="dxa"/>
+          </w:tcPr>
+          <w:p>
+            <w:hyperlink r:id="rId17" w:history="1">
+              <w:r>
+                <w:rPr>
+                  <w:rStyle w:val="Hyperlink"/>
+                </w:rPr>
+                <w:t>TryIt</w:t>
+              </w:r>
+            </w:hyperlink>
+          </w:p>
+        </w:tc>
+        <w:tc>
+          <w:tcPr>
+            <w:tcW w:w="2522" w:type="dxa"/>
+          </w:tcPr>
+          <w:p>
+            <w:r>
+              <w:t>Property data estimate for a given home address</w:t>
+            </w:r>
+          </w:p>
+        </w:tc>
+        <w:tc>
+          <w:tcPr>
+            <w:tcW w:w="2968" w:type="dxa"/>
+          </w:tcPr>
+          <w:p>
+            <w:r>
+              <w:t xml:space="preserve">Created a WSDL service GetPropertyData which calls the RESTful API at </w:t>
+            </w:r>
+            <w:r>
+              <w:t>api.rentcast.io</w:t>
+            </w:r>
+            <w:r>
+              <w:t xml:space="preserve"> to get property values</w:t>
             </w:r>
           </w:p>
         </w:tc>

</xml_diff>